<commit_message>
Updates to Kaitlin Thaney's bio
</commit_message>
<xml_diff>
--- a/thaney-kaitlin-bio.docx
+++ b/thaney-kaitlin-bio.docx
@@ -7,15 +7,13 @@
         <w:jc w:val="center"/>
         <w:rPr>
           <w:color w:val="C0504D" w:themeColor="accent2"/>
-          <w:sz w:val="32"/>
-          <w:szCs w:val="32"/>
         </w:rPr>
       </w:pPr>
     </w:p>
     <w:tbl>
       <w:tblPr>
         <w:tblStyle w:val="TableGrid"/>
-        <w:tblW w:w="0" w:type="auto"/>
+        <w:tblW w:w="8856" w:type="dxa"/>
         <w:tblBorders>
           <w:top w:val="none" w:sz="0" w:space="0" w:color="auto"/>
           <w:left w:val="none" w:sz="0" w:space="0" w:color="auto"/>
@@ -41,21 +39,25 @@
               <w:jc w:val="center"/>
               <w:rPr>
                 <w:color w:val="C0504D" w:themeColor="accent2"/>
-                <w:sz w:val="32"/>
-                <w:szCs w:val="32"/>
               </w:rPr>
             </w:pPr>
             <w:r>
               <w:rPr>
                 <w:noProof/>
                 <w:color w:val="C0504D" w:themeColor="accent2"/>
-                <w:sz w:val="32"/>
-                <w:szCs w:val="32"/>
               </w:rPr>
               <w:drawing>
-                <wp:inline distT="0" distB="0" distL="0" distR="0" wp14:anchorId="776E8DB3" wp14:editId="673EF274">
-                  <wp:extent cx="1680633" cy="389140"/>
+                <wp:anchor distT="0" distB="0" distL="114300" distR="114300" simplePos="0" relativeHeight="251658240" behindDoc="0" locked="0" layoutInCell="1" allowOverlap="1" wp14:anchorId="333FAE90" wp14:editId="298B4ED6">
+                  <wp:simplePos x="0" y="0"/>
+                  <wp:positionH relativeFrom="margin">
+                    <wp:align>left</wp:align>
+                  </wp:positionH>
+                  <wp:positionV relativeFrom="margin">
+                    <wp:align>top</wp:align>
+                  </wp:positionV>
+                  <wp:extent cx="2446020" cy="566420"/>
                   <wp:effectExtent l="0" t="0" r="0" b="0"/>
+                  <wp:wrapSquare wrapText="bothSides"/>
                   <wp:docPr id="1" name="Picture 1"/>
                   <wp:cNvGraphicFramePr>
                     <a:graphicFrameLocks xmlns:a="http://schemas.openxmlformats.org/drawingml/2006/main" noChangeAspect="1"/>
@@ -68,7 +70,7 @@
                           <pic:cNvPicPr/>
                         </pic:nvPicPr>
                         <pic:blipFill>
-                          <a:blip r:embed="rId5">
+                          <a:blip r:embed="rId6">
                             <a:extLst>
                               <a:ext uri="{28A0092B-C50C-407E-A947-70E740481C1C}">
                                 <a14:useLocalDpi xmlns:a14="http://schemas.microsoft.com/office/drawing/2010/main" val="0"/>
@@ -82,7 +84,7 @@
                         <pic:spPr>
                           <a:xfrm>
                             <a:off x="0" y="0"/>
-                            <a:ext cx="1680820" cy="389183"/>
+                            <a:ext cx="2446020" cy="566420"/>
                           </a:xfrm>
                           <a:prstGeom prst="rect">
                             <a:avLst/>
@@ -91,7 +93,7 @@
                       </pic:pic>
                     </a:graphicData>
                   </a:graphic>
-                </wp:inline>
+                </wp:anchor>
               </w:drawing>
             </w:r>
           </w:p>
@@ -104,29 +106,17 @@
           <w:p>
             <w:pPr>
               <w:rPr>
-                <w:color w:val="C0504D" w:themeColor="accent2"/>
-                <w:sz w:val="36"/>
-                <w:szCs w:val="36"/>
+                <w:sz w:val="52"/>
+                <w:szCs w:val="52"/>
               </w:rPr>
             </w:pPr>
             <w:r>
               <w:rPr>
-                <w:color w:val="C0504D" w:themeColor="accent2"/>
-                <w:sz w:val="36"/>
-                <w:szCs w:val="36"/>
+                <w:sz w:val="52"/>
+                <w:szCs w:val="52"/>
               </w:rPr>
-              <w:t xml:space="preserve">Kaitlin M. </w:t>
+              <w:t>Kaitlin M. Thaney</w:t>
             </w:r>
-            <w:proofErr w:type="spellStart"/>
-            <w:r>
-              <w:rPr>
-                <w:color w:val="C0504D" w:themeColor="accent2"/>
-                <w:sz w:val="36"/>
-                <w:szCs w:val="36"/>
-              </w:rPr>
-              <w:t>Thaney</w:t>
-            </w:r>
-            <w:proofErr w:type="spellEnd"/>
           </w:p>
         </w:tc>
       </w:tr>
@@ -272,279 +262,104 @@
       </w:pPr>
     </w:p>
     <w:p>
-      <w:pPr>
-        <w:rPr>
-          <w:sz w:val="22"/>
-          <w:szCs w:val="22"/>
-        </w:rPr>
-      </w:pPr>
-      <w:r>
-        <w:rPr>
-          <w:sz w:val="22"/>
-          <w:szCs w:val="22"/>
-        </w:rPr>
+      <w:r>
         <w:t>June 2013 - Present</w:t>
       </w:r>
       <w:r>
-        <w:rPr>
-          <w:sz w:val="22"/>
-          <w:szCs w:val="22"/>
-        </w:rPr>
-        <w:tab/>
-      </w:r>
-      <w:r>
-        <w:rPr>
-          <w:sz w:val="22"/>
-          <w:szCs w:val="22"/>
-        </w:rPr>
-        <w:tab/>
-      </w:r>
-      <w:r>
-        <w:rPr>
-          <w:sz w:val="22"/>
-          <w:szCs w:val="22"/>
-        </w:rPr>
+        <w:tab/>
+      </w:r>
+      <w:r>
+        <w:tab/>
+      </w:r>
+      <w:r>
         <w:t>Director, Mozilla Science Lab,</w:t>
       </w:r>
       <w:r>
-        <w:rPr>
-          <w:sz w:val="22"/>
-          <w:szCs w:val="22"/>
-        </w:rPr>
         <w:t xml:space="preserve"> Mozilla Foundation</w:t>
       </w:r>
     </w:p>
     <w:p>
-      <w:pPr>
-        <w:rPr>
-          <w:sz w:val="22"/>
-          <w:szCs w:val="22"/>
-        </w:rPr>
-      </w:pPr>
-      <w:r>
-        <w:rPr>
-          <w:sz w:val="22"/>
-          <w:szCs w:val="22"/>
-        </w:rPr>
+      <w:r>
         <w:t>April 2013 – Present</w:t>
       </w:r>
       <w:r>
-        <w:rPr>
-          <w:sz w:val="22"/>
-          <w:szCs w:val="22"/>
-        </w:rPr>
-        <w:tab/>
-      </w:r>
-      <w:r>
-        <w:rPr>
-          <w:sz w:val="22"/>
-          <w:szCs w:val="22"/>
-        </w:rPr>
+        <w:tab/>
+      </w:r>
+      <w:r>
         <w:tab/>
         <w:t xml:space="preserve">Board of Directors, </w:t>
       </w:r>
       <w:proofErr w:type="spellStart"/>
       <w:r>
-        <w:rPr>
-          <w:sz w:val="22"/>
-          <w:szCs w:val="22"/>
-        </w:rPr>
         <w:t>DataKind</w:t>
       </w:r>
       <w:proofErr w:type="spellEnd"/>
       <w:r>
-        <w:rPr>
-          <w:sz w:val="22"/>
-          <w:szCs w:val="22"/>
-        </w:rPr>
         <w:t xml:space="preserve"> UK</w:t>
       </w:r>
     </w:p>
     <w:p>
-      <w:pPr>
-        <w:rPr>
-          <w:sz w:val="22"/>
-          <w:szCs w:val="22"/>
-        </w:rPr>
-      </w:pPr>
-      <w:r>
-        <w:rPr>
-          <w:sz w:val="22"/>
-          <w:szCs w:val="22"/>
-        </w:rPr>
+      <w:r>
         <w:t>March 2012 – Present</w:t>
       </w:r>
       <w:r>
-        <w:rPr>
-          <w:sz w:val="22"/>
-          <w:szCs w:val="22"/>
-        </w:rPr>
-        <w:tab/>
-      </w:r>
-      <w:r>
-        <w:rPr>
-          <w:sz w:val="22"/>
-          <w:szCs w:val="22"/>
-        </w:rPr>
-        <w:tab/>
-      </w:r>
-      <w:r>
-        <w:rPr>
-          <w:sz w:val="22"/>
-          <w:szCs w:val="22"/>
-        </w:rPr>
+        <w:tab/>
+      </w:r>
+      <w:r>
         <w:t>Chair, O’Reilly Strata Conference in Europe</w:t>
       </w:r>
     </w:p>
     <w:p>
       <w:pPr>
         <w:ind w:left="2880" w:hanging="2880"/>
-        <w:rPr>
-          <w:sz w:val="22"/>
-          <w:szCs w:val="22"/>
-        </w:rPr>
-      </w:pPr>
-      <w:r>
-        <w:rPr>
-          <w:sz w:val="22"/>
-          <w:szCs w:val="22"/>
-        </w:rPr>
+      </w:pPr>
+      <w:r>
         <w:t>March 2012 – Present</w:t>
       </w:r>
       <w:r>
-        <w:rPr>
-          <w:sz w:val="22"/>
-          <w:szCs w:val="22"/>
-        </w:rPr>
         <w:tab/>
         <w:t>Founding Member, UK e-Infrastructure Leadership Council</w:t>
       </w:r>
     </w:p>
     <w:p>
-      <w:pPr>
-        <w:rPr>
-          <w:sz w:val="22"/>
-          <w:szCs w:val="22"/>
-        </w:rPr>
-      </w:pPr>
-      <w:r>
-        <w:rPr>
-          <w:sz w:val="22"/>
-          <w:szCs w:val="22"/>
-        </w:rPr>
+      <w:r>
         <w:t>July 2010 - May 2013</w:t>
       </w:r>
       <w:r>
-        <w:rPr>
-          <w:sz w:val="22"/>
-          <w:szCs w:val="22"/>
-        </w:rPr>
-        <w:tab/>
-      </w:r>
-      <w:r>
-        <w:rPr>
-          <w:sz w:val="22"/>
-          <w:szCs w:val="22"/>
-        </w:rPr>
-        <w:tab/>
-      </w:r>
-      <w:r>
-        <w:rPr>
-          <w:sz w:val="22"/>
-          <w:szCs w:val="22"/>
-        </w:rPr>
+        <w:tab/>
+      </w:r>
+      <w:r>
         <w:t xml:space="preserve">Manager, Partnerships at Digital Science </w:t>
       </w:r>
     </w:p>
     <w:p>
-      <w:pPr>
-        <w:rPr>
-          <w:sz w:val="22"/>
-          <w:szCs w:val="22"/>
-        </w:rPr>
-      </w:pPr>
-      <w:r>
-        <w:rPr>
-          <w:sz w:val="22"/>
-          <w:szCs w:val="22"/>
-        </w:rPr>
+      <w:r>
         <w:t>July 2006 – July 2010</w:t>
       </w:r>
       <w:r>
-        <w:rPr>
-          <w:sz w:val="22"/>
-          <w:szCs w:val="22"/>
-        </w:rPr>
-        <w:tab/>
-      </w:r>
-      <w:r>
-        <w:rPr>
-          <w:sz w:val="22"/>
-          <w:szCs w:val="22"/>
-        </w:rPr>
-        <w:tab/>
-      </w:r>
-      <w:r>
-        <w:rPr>
-          <w:sz w:val="22"/>
-          <w:szCs w:val="22"/>
-        </w:rPr>
+        <w:tab/>
+      </w:r>
+      <w:r>
         <w:t>Manager, Science at Creative Commons</w:t>
       </w:r>
     </w:p>
     <w:p>
-      <w:pPr>
-        <w:rPr>
-          <w:sz w:val="22"/>
-          <w:szCs w:val="22"/>
-        </w:rPr>
-      </w:pPr>
-      <w:r>
-        <w:rPr>
-          <w:sz w:val="22"/>
-          <w:szCs w:val="22"/>
-        </w:rPr>
+      <w:r>
         <w:t>June 2005 – July 2006</w:t>
       </w:r>
       <w:r>
-        <w:rPr>
-          <w:sz w:val="22"/>
-          <w:szCs w:val="22"/>
-        </w:rPr>
-        <w:tab/>
-      </w:r>
-      <w:r>
-        <w:rPr>
-          <w:sz w:val="22"/>
-          <w:szCs w:val="22"/>
-        </w:rPr>
-        <w:tab/>
-      </w:r>
-      <w:r>
-        <w:rPr>
-          <w:sz w:val="22"/>
-          <w:szCs w:val="22"/>
-        </w:rPr>
+        <w:tab/>
+      </w:r>
+      <w:r>
         <w:t xml:space="preserve">Communications Manager, MIT </w:t>
       </w:r>
       <w:proofErr w:type="spellStart"/>
       <w:r>
-        <w:rPr>
-          <w:sz w:val="22"/>
-          <w:szCs w:val="22"/>
-        </w:rPr>
         <w:t>iCampus</w:t>
       </w:r>
       <w:proofErr w:type="spellEnd"/>
     </w:p>
-    <w:p>
-      <w:pPr>
-        <w:rPr>
-          <w:sz w:val="22"/>
-          <w:szCs w:val="22"/>
-        </w:rPr>
-      </w:pPr>
-    </w:p>
+    <w:p/>
     <w:p>
       <w:pPr>
         <w:rPr>
@@ -566,232 +381,367 @@
       </w:pPr>
     </w:p>
     <w:p>
-      <w:pPr>
-        <w:rPr>
-          <w:b/>
-        </w:rPr>
-      </w:pPr>
-      <w:r>
-        <w:rPr>
-          <w:b/>
-        </w:rPr>
-        <w:t>D. Synergistic Activities</w:t>
-      </w:r>
-    </w:p>
-    <w:p>
-      <w:pPr>
-        <w:rPr>
-          <w:b/>
-        </w:rPr>
-      </w:pPr>
-    </w:p>
-    <w:p>
-      <w:pPr>
-        <w:rPr>
-          <w:rFonts w:ascii="Arial" w:eastAsia="Times New Roman" w:hAnsi="Arial" w:cs="Arial"/>
-          <w:color w:val="000000"/>
-          <w:sz w:val="23"/>
-          <w:szCs w:val="23"/>
-        </w:rPr>
-      </w:pPr>
-      <w:r>
-        <w:rPr>
-          <w:rFonts w:ascii="Arial" w:eastAsia="Times New Roman" w:hAnsi="Arial" w:cs="Arial"/>
-          <w:color w:val="000000"/>
-          <w:sz w:val="23"/>
-          <w:szCs w:val="23"/>
-        </w:rPr>
-        <w:t xml:space="preserve">Kaitlin Thaney oversees the Mozilla Science Lab, of which Software Carpentry is a leading educational program. </w:t>
-      </w:r>
-    </w:p>
-    <w:p>
-      <w:pPr>
-        <w:rPr>
-          <w:rFonts w:ascii="Arial" w:eastAsia="Times New Roman" w:hAnsi="Arial" w:cs="Arial"/>
-          <w:color w:val="000000"/>
-          <w:sz w:val="23"/>
-          <w:szCs w:val="23"/>
-        </w:rPr>
-      </w:pPr>
-    </w:p>
-    <w:p>
-      <w:pPr>
-        <w:rPr>
-          <w:rFonts w:ascii="Arial" w:eastAsia="Times New Roman" w:hAnsi="Arial" w:cs="Arial"/>
-          <w:color w:val="000000"/>
-          <w:sz w:val="23"/>
-          <w:szCs w:val="23"/>
-        </w:rPr>
-      </w:pPr>
-      <w:r>
-        <w:rPr>
-          <w:rFonts w:ascii="Arial" w:eastAsia="Times New Roman" w:hAnsi="Arial" w:cs="Arial"/>
-          <w:color w:val="000000"/>
-          <w:sz w:val="23"/>
-          <w:szCs w:val="23"/>
-        </w:rPr>
-        <w:t>She also helped found and manage the science program at Creative Commons</w:t>
-      </w:r>
-      <w:r>
-        <w:rPr>
-          <w:rFonts w:eastAsia="Times New Roman" w:cs="Times New Roman"/>
-        </w:rPr>
-        <w:t xml:space="preserve">. </w:t>
-      </w:r>
-      <w:r>
-        <w:rPr>
-          <w:rFonts w:ascii="Arial" w:eastAsia="Times New Roman" w:hAnsi="Arial" w:cs="Arial"/>
-          <w:color w:val="000000"/>
-          <w:sz w:val="23"/>
-          <w:szCs w:val="23"/>
-        </w:rPr>
-        <w:t>Creative Commons has been a critical voice for the Open Access movement particularly for the importance of sharing data on the web and the principles of “open science.”  </w:t>
-      </w:r>
-    </w:p>
-    <w:p>
-      <w:pPr>
-        <w:rPr>
-          <w:rFonts w:ascii="Arial" w:eastAsia="Times New Roman" w:hAnsi="Arial" w:cs="Arial"/>
-          <w:color w:val="000000"/>
-          <w:sz w:val="23"/>
-          <w:szCs w:val="23"/>
-        </w:rPr>
-      </w:pPr>
-    </w:p>
-    <w:p>
-      <w:pPr>
-        <w:rPr>
-          <w:b/>
-        </w:rPr>
-      </w:pPr>
-      <w:r>
-        <w:rPr>
-          <w:rFonts w:ascii="Arial" w:eastAsia="Times New Roman" w:hAnsi="Arial" w:cs="Arial"/>
-          <w:color w:val="000000"/>
-          <w:sz w:val="23"/>
-          <w:szCs w:val="23"/>
-        </w:rPr>
-        <w:t>Prior to Mozilla, Thaney worked at Digital Science</w:t>
-      </w:r>
-      <w:r>
-        <w:rPr>
-          <w:rFonts w:ascii="Arial" w:eastAsia="Times New Roman" w:hAnsi="Arial" w:cs="Arial"/>
-          <w:sz w:val="23"/>
-          <w:szCs w:val="23"/>
-        </w:rPr>
-        <w:t>,</w:t>
-      </w:r>
-      <w:r>
-        <w:rPr>
-          <w:rFonts w:ascii="Arial" w:eastAsia="Times New Roman" w:hAnsi="Arial" w:cs="Arial"/>
-          <w:color w:val="000000"/>
-          <w:sz w:val="23"/>
-          <w:szCs w:val="23"/>
-        </w:rPr>
-        <w:t xml:space="preserve"> a technology company founded out of Macmillan Science and Technology focused on </w:t>
+      <w:r>
+        <w:t xml:space="preserve">“Making science work </w:t>
       </w:r>
       <w:proofErr w:type="gramStart"/>
       <w:r>
-        <w:rPr>
-          <w:rFonts w:ascii="Arial" w:eastAsia="Times New Roman" w:hAnsi="Arial" w:cs="Arial"/>
-          <w:color w:val="000000"/>
-          <w:sz w:val="23"/>
-          <w:szCs w:val="23"/>
-        </w:rPr>
-        <w:t>building  tools</w:t>
+        <w:t>like</w:t>
       </w:r>
       <w:proofErr w:type="gramEnd"/>
       <w:r>
-        <w:rPr>
-          <w:rFonts w:ascii="Arial" w:eastAsia="Times New Roman" w:hAnsi="Arial" w:cs="Arial"/>
-          <w:color w:val="000000"/>
-          <w:sz w:val="23"/>
-          <w:szCs w:val="23"/>
-        </w:rPr>
-        <w:t xml:space="preserve"> for research and incubating for scientific startups. She also advises policymakers in both the US and the UK on digital infrastructure, data-intensive science and education to make scientific research more collaborative, open and reproducible. She has worked with the Massachusetts Institute of Technology (MIT), Microsoft, the American Geophysical Union, Sage Bionetworks, and the International Polar Year to craft infrastructure for sharing science on the web.</w:t>
-      </w:r>
-    </w:p>
-    <w:p>
-      <w:pPr>
-        <w:rPr>
-          <w:b/>
-        </w:rPr>
-      </w:pPr>
-    </w:p>
-    <w:p>
-      <w:pPr>
-        <w:rPr>
-          <w:b/>
-        </w:rPr>
-      </w:pPr>
-      <w:r>
-        <w:rPr>
-          <w:b/>
-        </w:rPr>
-        <w:t>E. Collaborators</w:t>
-      </w:r>
-    </w:p>
-    <w:p>
-      <w:pPr>
-        <w:rPr>
-          <w:b/>
-        </w:rPr>
-      </w:pPr>
-    </w:p>
-    <w:p>
-      <w:proofErr w:type="spellStart"/>
-      <w:r>
-        <w:t>Arfon</w:t>
-      </w:r>
-      <w:proofErr w:type="spellEnd"/>
-      <w:r>
-        <w:t xml:space="preserve"> Smith (</w:t>
-      </w:r>
-      <w:proofErr w:type="spellStart"/>
-      <w:r>
-        <w:t>Github</w:t>
-      </w:r>
-      <w:proofErr w:type="spellEnd"/>
-      <w:r>
-        <w:t>), Alf Eaton (</w:t>
-      </w:r>
-      <w:proofErr w:type="spellStart"/>
-      <w:r>
-        <w:t>PeerJ</w:t>
-      </w:r>
-      <w:proofErr w:type="spellEnd"/>
-      <w:r>
-        <w:t xml:space="preserve">), Marian </w:t>
-      </w:r>
-      <w:proofErr w:type="spellStart"/>
-      <w:r>
-        <w:t>Petre</w:t>
-      </w:r>
-      <w:proofErr w:type="spellEnd"/>
-      <w:r>
-        <w:t xml:space="preserve"> (Open University), Greg Wilson (Software Carpentry, Mozilla Foundation), Mark </w:t>
-      </w:r>
-      <w:proofErr w:type="spellStart"/>
-      <w:r>
-        <w:t>Hahnel</w:t>
-      </w:r>
-      <w:proofErr w:type="spellEnd"/>
-      <w:r>
-        <w:t xml:space="preserve"> (</w:t>
-      </w:r>
-      <w:proofErr w:type="spellStart"/>
-      <w:r>
-        <w:t>figshare</w:t>
-      </w:r>
-      <w:proofErr w:type="spellEnd"/>
-      <w:r>
-        <w:t>)</w:t>
-      </w:r>
-      <w:r>
-        <w:t>.</w:t>
+        <w:t xml:space="preserve"> the web”. Interview with Kaitlin Thaney. O’Reilly Radar, January 2012. Online at: http</w:t>
       </w:r>
       <w:bookmarkStart w:id="0" w:name="_GoBack"/>
       <w:bookmarkEnd w:id="0"/>
+      <w:r>
+        <w:t>://radar.oreilly.com/2013/01/kaitlin-thaney-open-science.html</w:t>
+      </w:r>
+    </w:p>
+    <w:p>
+      <w:pPr>
+        <w:rPr>
+          <w:b/>
+        </w:rPr>
+      </w:pPr>
+    </w:p>
+    <w:p>
+      <w:proofErr w:type="gramStart"/>
+      <w:r>
+        <w:t>“Sharing data on the web”, Kaitlin Thaney.</w:t>
+      </w:r>
+      <w:proofErr w:type="gramEnd"/>
+      <w:r>
+        <w:t xml:space="preserve">  </w:t>
+      </w:r>
+      <w:proofErr w:type="spellStart"/>
+      <w:proofErr w:type="gramStart"/>
+      <w:r>
+        <w:t>Nodalities</w:t>
+      </w:r>
+      <w:proofErr w:type="spellEnd"/>
+      <w:r>
+        <w:t xml:space="preserve"> Magazine, Issue 9.</w:t>
+      </w:r>
+      <w:proofErr w:type="gramEnd"/>
+      <w:r>
+        <w:t xml:space="preserve"> </w:t>
+      </w:r>
+    </w:p>
+    <w:p/>
+    <w:p>
+      <w:proofErr w:type="gramStart"/>
+      <w:r>
+        <w:t>External co-chair, O’Reilly Strata Conference in Europe.</w:t>
+      </w:r>
+      <w:proofErr w:type="gramEnd"/>
+      <w:r>
+        <w:t xml:space="preserve"> </w:t>
+      </w:r>
+    </w:p>
+    <w:p/>
+    <w:p>
+      <w:proofErr w:type="gramStart"/>
+      <w:r>
+        <w:t>“Gateways for Open Science”, Keynote presentation.</w:t>
+      </w:r>
+      <w:proofErr w:type="gramEnd"/>
+      <w:r>
+        <w:t xml:space="preserve"> XSEDE Conference, July 2013.</w:t>
+      </w:r>
+    </w:p>
+    <w:p>
+      <w:pPr>
+        <w:spacing w:before="100" w:beforeAutospacing="1" w:after="100" w:afterAutospacing="1"/>
+        <w:outlineLvl w:val="0"/>
+        <w:rPr>
+          <w:rFonts w:eastAsia="Times New Roman" w:cs="Times New Roman"/>
+          <w:bCs/>
+          <w:kern w:val="36"/>
+        </w:rPr>
+      </w:pPr>
+      <w:r>
+        <w:rPr>
+          <w:rFonts w:eastAsia="Times New Roman" w:cs="Times New Roman"/>
+          <w:bCs/>
+          <w:kern w:val="36"/>
+        </w:rPr>
+        <w:t>“</w:t>
+      </w:r>
+      <w:r>
+        <w:rPr>
+          <w:rFonts w:eastAsia="Times New Roman" w:cs="Times New Roman"/>
+          <w:bCs/>
+          <w:kern w:val="36"/>
+        </w:rPr>
+        <w:t>Supporting Systemic Change in STEM Higher Education</w:t>
+      </w:r>
+      <w:r>
+        <w:rPr>
+          <w:rFonts w:eastAsia="Times New Roman" w:cs="Times New Roman"/>
+          <w:bCs/>
+          <w:kern w:val="36"/>
+        </w:rPr>
+        <w:t xml:space="preserve">”, </w:t>
+      </w:r>
+      <w:r>
+        <w:rPr>
+          <w:rFonts w:eastAsia="Times New Roman" w:cs="Times New Roman"/>
+          <w:bCs/>
+          <w:kern w:val="36"/>
+        </w:rPr>
+        <w:t>Planning Workshop</w:t>
+      </w:r>
+      <w:r>
+        <w:rPr>
+          <w:rFonts w:eastAsia="Times New Roman" w:cs="Times New Roman"/>
+          <w:bCs/>
+          <w:kern w:val="36"/>
+        </w:rPr>
+        <w:t xml:space="preserve"> of the Coalition for the Reform of Undergraduate STEM Education. AAAS, June 2013.</w:t>
+      </w:r>
+    </w:p>
+    <w:p>
+      <w:r>
+        <w:t>ICSU/Royal Society Meeting on Open Science</w:t>
+      </w:r>
+      <w:r>
+        <w:t xml:space="preserve">, </w:t>
+      </w:r>
+      <w:r>
+        <w:t>Provocation/Closing Keynote</w:t>
+      </w:r>
+      <w:r>
+        <w:t>. Royal Society, September 2012.</w:t>
+      </w:r>
+      <w:r>
+        <w:t xml:space="preserve"> </w:t>
+      </w:r>
+    </w:p>
+    <w:p/>
+    <w:p>
+      <w:r>
+        <w:t>"Data Sharing:  Social and Normative"</w:t>
+      </w:r>
+      <w:r>
+        <w:t xml:space="preserve">, Tutorial. </w:t>
+      </w:r>
+      <w:r>
+        <w:t>Intern</w:t>
+      </w:r>
+      <w:r>
+        <w:t>ational Semantic Web Conference, October 2009.</w:t>
+      </w:r>
+    </w:p>
+    <w:p>
+      <w:pPr>
+        <w:rPr>
+          <w:b/>
+        </w:rPr>
+      </w:pPr>
+    </w:p>
+    <w:p>
+      <w:pPr>
+        <w:rPr>
+          <w:b/>
+        </w:rPr>
+      </w:pPr>
+      <w:r>
+        <w:rPr>
+          <w:b/>
+        </w:rPr>
+        <w:lastRenderedPageBreak/>
+        <w:t>D. Synergistic Activities</w:t>
+      </w:r>
+    </w:p>
+    <w:p>
+      <w:pPr>
+        <w:rPr>
+          <w:b/>
+        </w:rPr>
+      </w:pPr>
+    </w:p>
+    <w:p>
+      <w:pPr>
+        <w:rPr>
+          <w:rFonts w:eastAsia="Times New Roman" w:cs="Arial"/>
+          <w:color w:val="000000"/>
+        </w:rPr>
+      </w:pPr>
+      <w:r>
+        <w:rPr>
+          <w:rFonts w:eastAsia="Times New Roman" w:cs="Arial"/>
+          <w:color w:val="000000"/>
+        </w:rPr>
+        <w:t xml:space="preserve">Kaitlin Thaney oversees the Mozilla Science Lab, of which Software Carpentry is a leading educational program. </w:t>
+      </w:r>
+    </w:p>
+    <w:p>
+      <w:pPr>
+        <w:rPr>
+          <w:rFonts w:eastAsia="Times New Roman" w:cs="Arial"/>
+          <w:color w:val="000000"/>
+        </w:rPr>
+      </w:pPr>
+    </w:p>
+    <w:p>
+      <w:pPr>
+        <w:rPr>
+          <w:rFonts w:eastAsia="Times New Roman" w:cs="Arial"/>
+          <w:color w:val="000000"/>
+        </w:rPr>
+      </w:pPr>
+      <w:r>
+        <w:rPr>
+          <w:rFonts w:eastAsia="Times New Roman" w:cs="Arial"/>
+          <w:color w:val="000000"/>
+        </w:rPr>
+        <w:t>She also helped found and manage the science program at Creative Commons</w:t>
+      </w:r>
+      <w:r>
+        <w:rPr>
+          <w:rFonts w:eastAsia="Times New Roman" w:cs="Times New Roman"/>
+        </w:rPr>
+        <w:t xml:space="preserve">. </w:t>
+      </w:r>
+      <w:r>
+        <w:rPr>
+          <w:rFonts w:eastAsia="Times New Roman" w:cs="Arial"/>
+          <w:color w:val="000000"/>
+        </w:rPr>
+        <w:t>Creative Commons has been a critical voice for the Open Access movement particularly for the importance of sharing data on the web and the principles of “open science.”  </w:t>
+      </w:r>
+    </w:p>
+    <w:p>
+      <w:pPr>
+        <w:rPr>
+          <w:rFonts w:eastAsia="Times New Roman" w:cs="Arial"/>
+          <w:color w:val="000000"/>
+        </w:rPr>
+      </w:pPr>
+    </w:p>
+    <w:p>
+      <w:pPr>
+        <w:rPr>
+          <w:b/>
+        </w:rPr>
+      </w:pPr>
+      <w:r>
+        <w:rPr>
+          <w:rFonts w:eastAsia="Times New Roman" w:cs="Arial"/>
+          <w:color w:val="000000"/>
+        </w:rPr>
+        <w:t>Prior to Mozilla, Thaney worked at Digital Science</w:t>
+      </w:r>
+      <w:r>
+        <w:rPr>
+          <w:rFonts w:eastAsia="Times New Roman" w:cs="Arial"/>
+        </w:rPr>
+        <w:t>,</w:t>
+      </w:r>
+      <w:r>
+        <w:rPr>
+          <w:rFonts w:eastAsia="Times New Roman" w:cs="Arial"/>
+          <w:color w:val="000000"/>
+        </w:rPr>
+        <w:t xml:space="preserve"> a technology company founded out of Macmillan Science and Technology focused on </w:t>
+      </w:r>
+      <w:proofErr w:type="gramStart"/>
+      <w:r>
+        <w:rPr>
+          <w:rFonts w:eastAsia="Times New Roman" w:cs="Arial"/>
+          <w:color w:val="000000"/>
+        </w:rPr>
+        <w:t>building  tools</w:t>
+      </w:r>
+      <w:proofErr w:type="gramEnd"/>
+      <w:r>
+        <w:rPr>
+          <w:rFonts w:eastAsia="Times New Roman" w:cs="Arial"/>
+          <w:color w:val="000000"/>
+        </w:rPr>
+        <w:t xml:space="preserve"> for research and incubating for scientific startups. She also advises policymakers in both the US and the UK on digital infrastructure, data-intensive science and education to make scientific research more collaborative, open and reproducible. She has worked with the Massachusetts Institute of Technology (MIT), Microsoft, the American Geophysical Union, Sage Bionetworks, and the International Polar Year to craft infrastructure for sharing science on the web.</w:t>
+      </w:r>
+    </w:p>
+    <w:p>
+      <w:pPr>
+        <w:rPr>
+          <w:b/>
+        </w:rPr>
+      </w:pPr>
+    </w:p>
+    <w:p>
+      <w:pPr>
+        <w:rPr>
+          <w:b/>
+        </w:rPr>
+      </w:pPr>
+      <w:r>
+        <w:rPr>
+          <w:b/>
+        </w:rPr>
+        <w:t>E. Collaborators</w:t>
+      </w:r>
+    </w:p>
+    <w:p>
+      <w:pPr>
+        <w:rPr>
+          <w:b/>
+        </w:rPr>
+      </w:pPr>
+    </w:p>
+    <w:p>
+      <w:proofErr w:type="spellStart"/>
+      <w:r>
+        <w:t>Arfon</w:t>
+      </w:r>
+      <w:proofErr w:type="spellEnd"/>
+      <w:r>
+        <w:t xml:space="preserve"> Smith (</w:t>
+      </w:r>
+      <w:proofErr w:type="spellStart"/>
+      <w:r>
+        <w:t>Github</w:t>
+      </w:r>
+      <w:proofErr w:type="spellEnd"/>
+      <w:r>
+        <w:t>), Alf Eaton (</w:t>
+      </w:r>
+      <w:proofErr w:type="spellStart"/>
+      <w:r>
+        <w:t>PeerJ</w:t>
+      </w:r>
+      <w:proofErr w:type="spellEnd"/>
+      <w:r>
+        <w:t xml:space="preserve">), Marian </w:t>
+      </w:r>
+      <w:proofErr w:type="spellStart"/>
+      <w:r>
+        <w:t>Petre</w:t>
+      </w:r>
+      <w:proofErr w:type="spellEnd"/>
+      <w:r>
+        <w:t xml:space="preserve"> (Open University), Greg Wilson (Software Carpentry, Mozilla Foundation), Mark </w:t>
+      </w:r>
+      <w:proofErr w:type="spellStart"/>
+      <w:r>
+        <w:t>Hahnel</w:t>
+      </w:r>
+      <w:proofErr w:type="spellEnd"/>
+      <w:r>
+        <w:t xml:space="preserve"> (</w:t>
+      </w:r>
+      <w:proofErr w:type="spellStart"/>
+      <w:r>
+        <w:t>figshare</w:t>
+      </w:r>
+      <w:proofErr w:type="spellEnd"/>
+      <w:r>
+        <w:t>)</w:t>
+      </w:r>
+      <w:r>
+        <w:t>.</w:t>
+      </w:r>
     </w:p>
     <w:sectPr>
       <w:pgSz w:w="12240" w:h="15840"/>
@@ -801,6 +751,243 @@
     </w:sectPr>
   </w:body>
 </w:document>
+</file>
+
+<file path=word/numbering.xml><?xml version="1.0" encoding="utf-8"?>
+<w:numbering xmlns:wpc="http://schemas.microsoft.com/office/word/2010/wordprocessingCanvas" xmlns:mo="http://schemas.microsoft.com/office/mac/office/2008/main" xmlns:mc="http://schemas.openxmlformats.org/markup-compatibility/2006" xmlns:mv="urn:schemas-microsoft-com:mac:vml" xmlns:o="urn:schemas-microsoft-com:office:office" xmlns:r="http://schemas.openxmlformats.org/officeDocument/2006/relationships" xmlns:m="http://schemas.openxmlformats.org/officeDocument/2006/math" xmlns:v="urn:schemas-microsoft-com:vml" xmlns:wp14="http://schemas.microsoft.com/office/word/2010/wordprocessingDrawing" xmlns:wp="http://schemas.openxmlformats.org/drawingml/2006/wordprocessingDrawing" xmlns:w10="urn:schemas-microsoft-com:office:word" xmlns:w="http://schemas.openxmlformats.org/wordprocessingml/2006/main" xmlns:w14="http://schemas.microsoft.com/office/word/2010/wordml" xmlns:wpg="http://schemas.microsoft.com/office/word/2010/wordprocessingGroup" xmlns:wpi="http://schemas.microsoft.com/office/word/2010/wordprocessingInk" xmlns:wne="http://schemas.microsoft.com/office/word/2006/wordml" xmlns:wps="http://schemas.microsoft.com/office/word/2010/wordprocessingShape" mc:Ignorable="w14 wp14">
+  <w:abstractNum w:abstractNumId="0">
+    <w:nsid w:val="68112102"/>
+    <w:multiLevelType w:val="hybridMultilevel"/>
+    <w:tmpl w:val="0366A796"/>
+    <w:lvl w:ilvl="0" w:tplc="000F0409">
+      <w:start w:val="1"/>
+      <w:numFmt w:val="decimal"/>
+      <w:lvlText w:val="%1."/>
+      <w:lvlJc w:val="left"/>
+      <w:pPr>
+        <w:tabs>
+          <w:tab w:val="num" w:pos="720"/>
+        </w:tabs>
+        <w:ind w:left="720" w:hanging="360"/>
+      </w:pPr>
+    </w:lvl>
+    <w:lvl w:ilvl="1" w:tplc="00190409" w:tentative="1">
+      <w:start w:val="1"/>
+      <w:numFmt w:val="lowerLetter"/>
+      <w:lvlText w:val="%2."/>
+      <w:lvlJc w:val="left"/>
+      <w:pPr>
+        <w:tabs>
+          <w:tab w:val="num" w:pos="1440"/>
+        </w:tabs>
+        <w:ind w:left="1440" w:hanging="360"/>
+      </w:pPr>
+    </w:lvl>
+    <w:lvl w:ilvl="2" w:tplc="001B0409" w:tentative="1">
+      <w:start w:val="1"/>
+      <w:numFmt w:val="lowerRoman"/>
+      <w:lvlText w:val="%3."/>
+      <w:lvlJc w:val="right"/>
+      <w:pPr>
+        <w:tabs>
+          <w:tab w:val="num" w:pos="2160"/>
+        </w:tabs>
+        <w:ind w:left="2160" w:hanging="180"/>
+      </w:pPr>
+    </w:lvl>
+    <w:lvl w:ilvl="3" w:tplc="000F0409" w:tentative="1">
+      <w:start w:val="1"/>
+      <w:numFmt w:val="decimal"/>
+      <w:lvlText w:val="%4."/>
+      <w:lvlJc w:val="left"/>
+      <w:pPr>
+        <w:tabs>
+          <w:tab w:val="num" w:pos="2880"/>
+        </w:tabs>
+        <w:ind w:left="2880" w:hanging="360"/>
+      </w:pPr>
+    </w:lvl>
+    <w:lvl w:ilvl="4" w:tplc="00190409" w:tentative="1">
+      <w:start w:val="1"/>
+      <w:numFmt w:val="lowerLetter"/>
+      <w:lvlText w:val="%5."/>
+      <w:lvlJc w:val="left"/>
+      <w:pPr>
+        <w:tabs>
+          <w:tab w:val="num" w:pos="3600"/>
+        </w:tabs>
+        <w:ind w:left="3600" w:hanging="360"/>
+      </w:pPr>
+    </w:lvl>
+    <w:lvl w:ilvl="5" w:tplc="001B0409" w:tentative="1">
+      <w:start w:val="1"/>
+      <w:numFmt w:val="lowerRoman"/>
+      <w:lvlText w:val="%6."/>
+      <w:lvlJc w:val="right"/>
+      <w:pPr>
+        <w:tabs>
+          <w:tab w:val="num" w:pos="4320"/>
+        </w:tabs>
+        <w:ind w:left="4320" w:hanging="180"/>
+      </w:pPr>
+    </w:lvl>
+    <w:lvl w:ilvl="6" w:tplc="000F0409" w:tentative="1">
+      <w:start w:val="1"/>
+      <w:numFmt w:val="decimal"/>
+      <w:lvlText w:val="%7."/>
+      <w:lvlJc w:val="left"/>
+      <w:pPr>
+        <w:tabs>
+          <w:tab w:val="num" w:pos="5040"/>
+        </w:tabs>
+        <w:ind w:left="5040" w:hanging="360"/>
+      </w:pPr>
+    </w:lvl>
+    <w:lvl w:ilvl="7" w:tplc="00190409" w:tentative="1">
+      <w:start w:val="1"/>
+      <w:numFmt w:val="lowerLetter"/>
+      <w:lvlText w:val="%8."/>
+      <w:lvlJc w:val="left"/>
+      <w:pPr>
+        <w:tabs>
+          <w:tab w:val="num" w:pos="5760"/>
+        </w:tabs>
+        <w:ind w:left="5760" w:hanging="360"/>
+      </w:pPr>
+    </w:lvl>
+    <w:lvl w:ilvl="8" w:tplc="001B0409" w:tentative="1">
+      <w:start w:val="1"/>
+      <w:numFmt w:val="lowerRoman"/>
+      <w:lvlText w:val="%9."/>
+      <w:lvlJc w:val="right"/>
+      <w:pPr>
+        <w:tabs>
+          <w:tab w:val="num" w:pos="6480"/>
+        </w:tabs>
+        <w:ind w:left="6480" w:hanging="180"/>
+      </w:pPr>
+    </w:lvl>
+  </w:abstractNum>
+  <w:abstractNum w:abstractNumId="1">
+    <w:nsid w:val="795F1435"/>
+    <w:multiLevelType w:val="hybridMultilevel"/>
+    <w:tmpl w:val="277C1FB4"/>
+    <w:lvl w:ilvl="0" w:tplc="954285A8">
+      <w:start w:val="3"/>
+      <w:numFmt w:val="bullet"/>
+      <w:lvlText w:val="-"/>
+      <w:lvlJc w:val="left"/>
+      <w:pPr>
+        <w:ind w:left="720" w:hanging="360"/>
+      </w:pPr>
+      <w:rPr>
+        <w:rFonts w:ascii="Cambria" w:eastAsiaTheme="minorEastAsia" w:hAnsi="Cambria" w:cstheme="minorBidi" w:hint="default"/>
+      </w:rPr>
+    </w:lvl>
+    <w:lvl w:ilvl="1" w:tplc="04090003" w:tentative="1">
+      <w:start w:val="1"/>
+      <w:numFmt w:val="bullet"/>
+      <w:lvlText w:val="o"/>
+      <w:lvlJc w:val="left"/>
+      <w:pPr>
+        <w:ind w:left="1440" w:hanging="360"/>
+      </w:pPr>
+      <w:rPr>
+        <w:rFonts w:ascii="Courier New" w:hAnsi="Courier New" w:hint="default"/>
+      </w:rPr>
+    </w:lvl>
+    <w:lvl w:ilvl="2" w:tplc="04090005" w:tentative="1">
+      <w:start w:val="1"/>
+      <w:numFmt w:val="bullet"/>
+      <w:lvlText w:val=""/>
+      <w:lvlJc w:val="left"/>
+      <w:pPr>
+        <w:ind w:left="2160" w:hanging="360"/>
+      </w:pPr>
+      <w:rPr>
+        <w:rFonts w:ascii="Wingdings" w:hAnsi="Wingdings" w:hint="default"/>
+      </w:rPr>
+    </w:lvl>
+    <w:lvl w:ilvl="3" w:tplc="04090001" w:tentative="1">
+      <w:start w:val="1"/>
+      <w:numFmt w:val="bullet"/>
+      <w:lvlText w:val=""/>
+      <w:lvlJc w:val="left"/>
+      <w:pPr>
+        <w:ind w:left="2880" w:hanging="360"/>
+      </w:pPr>
+      <w:rPr>
+        <w:rFonts w:ascii="Symbol" w:hAnsi="Symbol" w:hint="default"/>
+      </w:rPr>
+    </w:lvl>
+    <w:lvl w:ilvl="4" w:tplc="04090003" w:tentative="1">
+      <w:start w:val="1"/>
+      <w:numFmt w:val="bullet"/>
+      <w:lvlText w:val="o"/>
+      <w:lvlJc w:val="left"/>
+      <w:pPr>
+        <w:ind w:left="3600" w:hanging="360"/>
+      </w:pPr>
+      <w:rPr>
+        <w:rFonts w:ascii="Courier New" w:hAnsi="Courier New" w:hint="default"/>
+      </w:rPr>
+    </w:lvl>
+    <w:lvl w:ilvl="5" w:tplc="04090005" w:tentative="1">
+      <w:start w:val="1"/>
+      <w:numFmt w:val="bullet"/>
+      <w:lvlText w:val=""/>
+      <w:lvlJc w:val="left"/>
+      <w:pPr>
+        <w:ind w:left="4320" w:hanging="360"/>
+      </w:pPr>
+      <w:rPr>
+        <w:rFonts w:ascii="Wingdings" w:hAnsi="Wingdings" w:hint="default"/>
+      </w:rPr>
+    </w:lvl>
+    <w:lvl w:ilvl="6" w:tplc="04090001" w:tentative="1">
+      <w:start w:val="1"/>
+      <w:numFmt w:val="bullet"/>
+      <w:lvlText w:val=""/>
+      <w:lvlJc w:val="left"/>
+      <w:pPr>
+        <w:ind w:left="5040" w:hanging="360"/>
+      </w:pPr>
+      <w:rPr>
+        <w:rFonts w:ascii="Symbol" w:hAnsi="Symbol" w:hint="default"/>
+      </w:rPr>
+    </w:lvl>
+    <w:lvl w:ilvl="7" w:tplc="04090003" w:tentative="1">
+      <w:start w:val="1"/>
+      <w:numFmt w:val="bullet"/>
+      <w:lvlText w:val="o"/>
+      <w:lvlJc w:val="left"/>
+      <w:pPr>
+        <w:ind w:left="5760" w:hanging="360"/>
+      </w:pPr>
+      <w:rPr>
+        <w:rFonts w:ascii="Courier New" w:hAnsi="Courier New" w:hint="default"/>
+      </w:rPr>
+    </w:lvl>
+    <w:lvl w:ilvl="8" w:tplc="04090005" w:tentative="1">
+      <w:start w:val="1"/>
+      <w:numFmt w:val="bullet"/>
+      <w:lvlText w:val=""/>
+      <w:lvlJc w:val="left"/>
+      <w:pPr>
+        <w:ind w:left="6480" w:hanging="360"/>
+      </w:pPr>
+      <w:rPr>
+        <w:rFonts w:ascii="Wingdings" w:hAnsi="Wingdings" w:hint="default"/>
+      </w:rPr>
+    </w:lvl>
+  </w:abstractNum>
+  <w:num w:numId="1">
+    <w:abstractNumId w:val="1"/>
+  </w:num>
+  <w:num w:numId="2">
+    <w:abstractNumId w:val="0"/>
+  </w:num>
+</w:numbering>
 </file>
 
 <file path=word/styles.xml><?xml version="1.0" encoding="utf-8"?>
@@ -959,6 +1146,26 @@
     <w:name w:val="Normal"/>
     <w:qFormat/>
   </w:style>
+  <w:style w:type="paragraph" w:styleId="Heading1">
+    <w:name w:val="heading 1"/>
+    <w:basedOn w:val="Normal"/>
+    <w:link w:val="Heading1Char"/>
+    <w:uiPriority w:val="9"/>
+    <w:qFormat/>
+    <w:rsid w:val="00E743F3"/>
+    <w:pPr>
+      <w:spacing w:before="100" w:beforeAutospacing="1" w:after="100" w:afterAutospacing="1"/>
+      <w:outlineLvl w:val="0"/>
+    </w:pPr>
+    <w:rPr>
+      <w:rFonts w:ascii="Times" w:hAnsi="Times"/>
+      <w:b/>
+      <w:bCs/>
+      <w:kern w:val="36"/>
+      <w:sz w:val="48"/>
+      <w:szCs w:val="48"/>
+    </w:rPr>
+  </w:style>
   <w:style w:type="character" w:default="1" w:styleId="DefaultParagraphFont">
     <w:name w:val="Default Paragraph Font"/>
     <w:uiPriority w:val="1"/>
@@ -1059,6 +1266,37 @@
         <w:right w:w="108" w:type="dxa"/>
       </w:tblCellMar>
     </w:tblPr>
+  </w:style>
+  <w:style w:type="paragraph" w:styleId="ListParagraph">
+    <w:name w:val="List Paragraph"/>
+    <w:basedOn w:val="Normal"/>
+    <w:uiPriority w:val="34"/>
+    <w:qFormat/>
+    <w:rsid w:val="00E743F3"/>
+    <w:pPr>
+      <w:ind w:left="720"/>
+      <w:contextualSpacing/>
+    </w:pPr>
+  </w:style>
+  <w:style w:type="character" w:customStyle="1" w:styleId="Heading1Char">
+    <w:name w:val="Heading 1 Char"/>
+    <w:basedOn w:val="DefaultParagraphFont"/>
+    <w:link w:val="Heading1"/>
+    <w:uiPriority w:val="9"/>
+    <w:rsid w:val="00E743F3"/>
+    <w:rPr>
+      <w:rFonts w:ascii="Times" w:hAnsi="Times"/>
+      <w:b/>
+      <w:bCs/>
+      <w:kern w:val="36"/>
+      <w:sz w:val="48"/>
+      <w:szCs w:val="48"/>
+    </w:rPr>
+  </w:style>
+  <w:style w:type="character" w:customStyle="1" w:styleId="hp">
+    <w:name w:val="hp"/>
+    <w:basedOn w:val="DefaultParagraphFont"/>
+    <w:rsid w:val="00E743F3"/>
   </w:style>
 </w:styles>
 </file>
@@ -1219,6 +1457,26 @@
     <w:name w:val="Normal"/>
     <w:qFormat/>
   </w:style>
+  <w:style w:type="paragraph" w:styleId="Heading1">
+    <w:name w:val="heading 1"/>
+    <w:basedOn w:val="Normal"/>
+    <w:link w:val="Heading1Char"/>
+    <w:uiPriority w:val="9"/>
+    <w:qFormat/>
+    <w:rsid w:val="00E743F3"/>
+    <w:pPr>
+      <w:spacing w:before="100" w:beforeAutospacing="1" w:after="100" w:afterAutospacing="1"/>
+      <w:outlineLvl w:val="0"/>
+    </w:pPr>
+    <w:rPr>
+      <w:rFonts w:ascii="Times" w:hAnsi="Times"/>
+      <w:b/>
+      <w:bCs/>
+      <w:kern w:val="36"/>
+      <w:sz w:val="48"/>
+      <w:szCs w:val="48"/>
+    </w:rPr>
+  </w:style>
   <w:style w:type="character" w:default="1" w:styleId="DefaultParagraphFont">
     <w:name w:val="Default Paragraph Font"/>
     <w:uiPriority w:val="1"/>
@@ -1319,6 +1577,37 @@
         <w:right w:w="108" w:type="dxa"/>
       </w:tblCellMar>
     </w:tblPr>
+  </w:style>
+  <w:style w:type="paragraph" w:styleId="ListParagraph">
+    <w:name w:val="List Paragraph"/>
+    <w:basedOn w:val="Normal"/>
+    <w:uiPriority w:val="34"/>
+    <w:qFormat/>
+    <w:rsid w:val="00E743F3"/>
+    <w:pPr>
+      <w:ind w:left="720"/>
+      <w:contextualSpacing/>
+    </w:pPr>
+  </w:style>
+  <w:style w:type="character" w:customStyle="1" w:styleId="Heading1Char">
+    <w:name w:val="Heading 1 Char"/>
+    <w:basedOn w:val="DefaultParagraphFont"/>
+    <w:link w:val="Heading1"/>
+    <w:uiPriority w:val="9"/>
+    <w:rsid w:val="00E743F3"/>
+    <w:rPr>
+      <w:rFonts w:ascii="Times" w:hAnsi="Times"/>
+      <w:b/>
+      <w:bCs/>
+      <w:kern w:val="36"/>
+      <w:sz w:val="48"/>
+      <w:szCs w:val="48"/>
+    </w:rPr>
+  </w:style>
+  <w:style w:type="character" w:customStyle="1" w:styleId="hp">
+    <w:name w:val="hp"/>
+    <w:basedOn w:val="DefaultParagraphFont"/>
+    <w:rsid w:val="00E743F3"/>
   </w:style>
 </w:styles>
 </file>

</xml_diff>